<commit_message>
Now compiles and runs in 64bit - Runs PulseBlaster and DAQ hardware on Win10 64bit
</commit_message>
<xml_diff>
--- a/Docs/POPN4 Notes.docx
+++ b/Docs/POPN4 Notes.docx
@@ -1,6 +1,6 @@
 
 <file path=word/document.xml><?xml version="1.0" encoding="utf-8"?>
-<w:document xmlns:wpc="http://schemas.microsoft.com/office/word/2010/wordprocessingCanvas" xmlns:cx="http://schemas.microsoft.com/office/drawing/2014/chartex" xmlns:cx1="http://schemas.microsoft.com/office/drawing/2015/9/8/chartex" xmlns:cx2="http://schemas.microsoft.com/office/drawing/2015/10/21/chartex" xmlns:cx3="http://schemas.microsoft.com/office/drawing/2016/5/9/chartex" xmlns:cx4="http://schemas.microsoft.com/office/drawing/2016/5/10/chartex" xmlns:cx5="http://schemas.microsoft.com/office/drawing/2016/5/11/chartex" xmlns:cx6="http://schemas.microsoft.com/office/drawing/2016/5/12/chartex" xmlns:cx7="http://schemas.microsoft.com/office/drawing/2016/5/13/chartex" xmlns:cx8="http://schemas.microsoft.com/office/drawing/2016/5/14/chartex" xmlns:mc="http://schemas.openxmlformats.org/markup-compatibility/2006" xmlns:aink="http://schemas.microsoft.com/office/drawing/2016/ink" xmlns:am3d="http://schemas.microsoft.com/office/drawing/2017/model3d" xmlns:o="urn:schemas-microsoft-com:office:office" xmlns:r="http://schemas.openxmlformats.org/officeDocument/2006/relationships" xmlns:m="http://schemas.openxmlformats.org/officeDocument/2006/math" xmlns:v="urn:schemas-microsoft-com:vml" xmlns:wp14="http://schemas.microsoft.com/office/word/2010/wordprocessingDrawing" xmlns:wp="http://schemas.openxmlformats.org/drawingml/2006/wordprocessingDrawing" xmlns:w10="urn:schemas-microsoft-com:office:word" xmlns:w="http://schemas.openxmlformats.org/wordprocessingml/2006/main" xmlns:w14="http://schemas.microsoft.com/office/word/2010/wordml" xmlns:w15="http://schemas.microsoft.com/office/word/2012/wordml" xmlns:w16cex="http://schemas.microsoft.com/office/word/2018/wordml/cex" xmlns:w16cid="http://schemas.microsoft.com/office/word/2016/wordml/cid" xmlns:w16="http://schemas.microsoft.com/office/word/2018/wordml" xmlns:w16se="http://schemas.microsoft.com/office/word/2015/wordml/symex" xmlns:wpg="http://schemas.microsoft.com/office/word/2010/wordprocessingGroup" xmlns:wpi="http://schemas.microsoft.com/office/word/2010/wordprocessingInk" xmlns:wne="http://schemas.microsoft.com/office/word/2006/wordml" xmlns:wps="http://schemas.microsoft.com/office/word/2010/wordprocessingShape" mc:Ignorable="w14 w15 w16se w16cid w16 w16cex wp14">
+<w:document xmlns:wpc="http://schemas.microsoft.com/office/word/2010/wordprocessingCanvas" xmlns:cx="http://schemas.microsoft.com/office/drawing/2014/chartex" xmlns:cx1="http://schemas.microsoft.com/office/drawing/2015/9/8/chartex" xmlns:cx2="http://schemas.microsoft.com/office/drawing/2015/10/21/chartex" xmlns:cx3="http://schemas.microsoft.com/office/drawing/2016/5/9/chartex" xmlns:cx4="http://schemas.microsoft.com/office/drawing/2016/5/10/chartex" xmlns:cx5="http://schemas.microsoft.com/office/drawing/2016/5/11/chartex" xmlns:cx6="http://schemas.microsoft.com/office/drawing/2016/5/12/chartex" xmlns:cx7="http://schemas.microsoft.com/office/drawing/2016/5/13/chartex" xmlns:cx8="http://schemas.microsoft.com/office/drawing/2016/5/14/chartex" xmlns:mc="http://schemas.openxmlformats.org/markup-compatibility/2006" xmlns:aink="http://schemas.microsoft.com/office/drawing/2016/ink" xmlns:am3d="http://schemas.microsoft.com/office/drawing/2017/model3d" xmlns:o="urn:schemas-microsoft-com:office:office" xmlns:r="http://schemas.openxmlformats.org/officeDocument/2006/relationships" xmlns:m="http://schemas.openxmlformats.org/officeDocument/2006/math" xmlns:v="urn:schemas-microsoft-com:vml" xmlns:wp14="http://schemas.microsoft.com/office/word/2010/wordprocessingDrawing" xmlns:wp="http://schemas.openxmlformats.org/drawingml/2006/wordprocessingDrawing" xmlns:w10="urn:schemas-microsoft-com:office:word" xmlns:w="http://schemas.openxmlformats.org/wordprocessingml/2006/main" xmlns:w14="http://schemas.microsoft.com/office/word/2010/wordml" xmlns:w15="http://schemas.microsoft.com/office/word/2012/wordml" xmlns:w16cex="http://schemas.microsoft.com/office/word/2018/wordml/cex" xmlns:w16cid="http://schemas.microsoft.com/office/word/2016/wordml/cid" xmlns:w16="http://schemas.microsoft.com/office/word/2018/wordml" xmlns:w16sdtdh="http://schemas.microsoft.com/office/word/2020/wordml/sdtdatahash" xmlns:w16se="http://schemas.microsoft.com/office/word/2015/wordml/symex" xmlns:wpg="http://schemas.microsoft.com/office/word/2010/wordprocessingGroup" xmlns:wpi="http://schemas.microsoft.com/office/word/2010/wordprocessingInk" xmlns:wne="http://schemas.microsoft.com/office/word/2006/wordml" xmlns:wps="http://schemas.microsoft.com/office/word/2010/wordprocessingShape" mc:Ignorable="w14 w15 w16se w16cid w16 w16cex w16sdtdh wp14">
   <w:body>
     <w:p>
       <w:pPr>
@@ -367,15 +367,7 @@
           <w:color w:val="FF0000"/>
           <w:sz w:val="24"/>
         </w:rPr>
-        <w:t>Currently having issues controlling it. May need an Arduino to contro</w:t>
-      </w:r>
-      <w:r>
-        <w:rPr>
-          <w:rFonts w:ascii="Times New Roman" w:eastAsia="Times New Roman" w:hAnsi="Times New Roman" w:cs="Times New Roman"/>
-          <w:color w:val="FF0000"/>
-          <w:sz w:val="24"/>
-        </w:rPr>
-        <w:t>l it.</w:t>
+        <w:t>Currently having issues controlling it. May need an Arduino to control it.</w:t>
       </w:r>
     </w:p>
     <w:p>
@@ -424,15 +416,7 @@
           <w:color w:val="2F5496"/>
           <w:sz w:val="26"/>
         </w:rPr>
-        <w:t>Mini-C</w:t>
-      </w:r>
-      <w:r>
-        <w:rPr>
-          <w:rFonts w:ascii="Calibri Light" w:eastAsia="Calibri Light" w:hAnsi="Calibri Light" w:cs="Calibri Light"/>
-          <w:color w:val="2F5496"/>
-          <w:sz w:val="26"/>
-        </w:rPr>
-        <w:t>ircuits USB/Ethernet Smart Power Sensor</w:t>
+        <w:t>Mini-Circuits USB/Ethernet Smart Power Sensor</w:t>
       </w:r>
     </w:p>
     <w:p>
@@ -561,15 +545,7 @@
           <w:color w:val="2F5496"/>
           <w:sz w:val="26"/>
         </w:rPr>
-        <w:t>RedPitaya StemLab Data Acq</w:t>
-      </w:r>
-      <w:r>
-        <w:rPr>
-          <w:rFonts w:ascii="Calibri Light" w:eastAsia="Calibri Light" w:hAnsi="Calibri Light" w:cs="Calibri Light"/>
-          <w:color w:val="2F5496"/>
-          <w:sz w:val="26"/>
-        </w:rPr>
-        <w:t>uisition and Signal Generator</w:t>
+        <w:t>RedPitaya StemLab Data Acquisition and Signal Generator</w:t>
       </w:r>
     </w:p>
     <w:p>
@@ -1134,14 +1110,7 @@
           <w:rFonts w:ascii="Times New Roman" w:eastAsia="Times New Roman" w:hAnsi="Times New Roman" w:cs="Times New Roman"/>
           <w:sz w:val="24"/>
         </w:rPr>
-        <w:t xml:space="preserve">* Peak </w:t>
-      </w:r>
-      <w:r>
-        <w:rPr>
-          <w:rFonts w:ascii="Times New Roman" w:eastAsia="Times New Roman" w:hAnsi="Times New Roman" w:cs="Times New Roman"/>
-          <w:sz w:val="24"/>
-        </w:rPr>
-        <w:t>picking is limited to 0-6m/s instead of full Nyquist</w:t>
+        <w:t>* Peak picking is limited to 0-6m/s instead of full Nyquist</w:t>
       </w:r>
     </w:p>
     <w:p>
@@ -1875,14 +1844,23 @@
           <w:rFonts w:ascii="Times New Roman" w:eastAsia="Times New Roman" w:hAnsi="Times New Roman" w:cs="Times New Roman"/>
           <w:sz w:val="24"/>
         </w:rPr>
-        <w:t>- allow the device manager to detect the board – it will be under D</w:t>
-      </w:r>
-      <w:r>
-        <w:rPr>
-          <w:rFonts w:ascii="Times New Roman" w:eastAsia="Times New Roman" w:hAnsi="Times New Roman" w:cs="Times New Roman"/>
-          <w:sz w:val="24"/>
-        </w:rPr>
-        <w:t>AS Component -&gt; USB 2523</w:t>
+        <w:t>- may require installing .NET 3.5</w:t>
+      </w:r>
+    </w:p>
+    <w:p>
+      <w:pPr>
+        <w:spacing w:after="0" w:line="240" w:lineRule="auto"/>
+        <w:rPr>
+          <w:rFonts w:ascii="Times New Roman" w:eastAsia="Times New Roman" w:hAnsi="Times New Roman" w:cs="Times New Roman"/>
+          <w:sz w:val="24"/>
+        </w:rPr>
+      </w:pPr>
+      <w:r>
+        <w:rPr>
+          <w:rFonts w:ascii="Times New Roman" w:eastAsia="Times New Roman" w:hAnsi="Times New Roman" w:cs="Times New Roman"/>
+          <w:sz w:val="24"/>
+        </w:rPr>
+        <w:t>- allow the device manager to detect the board – it will be under DAS Component -&gt; USB 2523</w:t>
       </w:r>
     </w:p>
     <w:p>
@@ -1904,7 +1882,7 @@
           <v:rect id="rectole0000000000" o:spid="_x0000_i1025" style="width:159.75pt;height:112.5pt" o:ole="" o:preferrelative="t" stroked="f">
             <v:imagedata r:id="rId21" o:title=""/>
           </v:rect>
-          <o:OLEObject Type="Embed" ProgID="StaticDib" ShapeID="rectole0000000000" DrawAspect="Content" ObjectID="_1680088652" r:id="rId22"/>
+          <o:OLEObject Type="Embed" ProgID="StaticDib" ShapeID="rectole0000000000" DrawAspect="Content" ObjectID="_1680354654" r:id="rId22"/>
         </w:object>
       </w:r>
     </w:p>
@@ -1996,46 +1974,126 @@
           <w:rFonts w:ascii="Times New Roman" w:eastAsia="Times New Roman" w:hAnsi="Times New Roman" w:cs="Times New Roman"/>
           <w:sz w:val="24"/>
         </w:rPr>
-        <w:t xml:space="preserve"> PulseBlaster-12(</w:t>
-      </w:r>
-      <w:r>
-        <w:rPr>
-          <w:rFonts w:ascii="Times New Roman" w:eastAsia="Times New Roman" w:hAnsi="Times New Roman" w:cs="Times New Roman"/>
-          <w:sz w:val="24"/>
-        </w:rPr>
-        <w:t>SP17)</w:t>
-      </w:r>
-    </w:p>
-    <w:p>
-      <w:pPr>
-        <w:spacing w:after="0" w:line="240" w:lineRule="auto"/>
-        <w:rPr>
-          <w:rFonts w:ascii="Times New Roman" w:eastAsia="Times New Roman" w:hAnsi="Times New Roman" w:cs="Times New Roman"/>
-          <w:sz w:val="24"/>
-        </w:rPr>
-      </w:pPr>
-      <w:r>
-        <w:rPr>
-          <w:rFonts w:ascii="Times New Roman" w:eastAsia="Times New Roman" w:hAnsi="Times New Roman" w:cs="Times New Roman"/>
-          <w:sz w:val="24"/>
-        </w:rPr>
-        <w:t>- run SpincCore_API_20150129.exe (32 bit) (or _x86_64 for 64 bit)</w:t>
-      </w:r>
-    </w:p>
-    <w:p>
-      <w:pPr>
-        <w:spacing w:after="0" w:line="240" w:lineRule="auto"/>
-        <w:rPr>
-          <w:rFonts w:ascii="Times New Roman" w:eastAsia="Times New Roman" w:hAnsi="Times New Roman" w:cs="Times New Roman"/>
-          <w:sz w:val="24"/>
-        </w:rPr>
-      </w:pPr>
-      <w:r>
-        <w:rPr>
-          <w:rFonts w:ascii="Times New Roman" w:eastAsia="Times New Roman" w:hAnsi="Times New Roman" w:cs="Times New Roman"/>
-          <w:sz w:val="24"/>
-        </w:rPr>
-        <w:t>- latest version is SpinCore_API_20171214_Universal</w:t>
+        <w:t xml:space="preserve"> PulseBlaster-12(SP17)</w:t>
+      </w:r>
+    </w:p>
+    <w:p>
+      <w:pPr>
+        <w:spacing w:after="0" w:line="240" w:lineRule="auto"/>
+        <w:rPr>
+          <w:rFonts w:ascii="Times New Roman" w:eastAsia="Times New Roman" w:hAnsi="Times New Roman" w:cs="Times New Roman"/>
+          <w:sz w:val="24"/>
+        </w:rPr>
+      </w:pPr>
+      <w:r>
+        <w:rPr>
+          <w:rFonts w:ascii="Times New Roman" w:eastAsia="Times New Roman" w:hAnsi="Times New Roman" w:cs="Times New Roman"/>
+          <w:sz w:val="24"/>
+        </w:rPr>
+        <w:t>- run SpinCore_API_20171214_Universal</w:t>
+      </w:r>
+    </w:p>
+    <w:p>
+      <w:pPr>
+        <w:spacing w:after="0" w:line="240" w:lineRule="auto"/>
+        <w:rPr>
+          <w:rFonts w:ascii="Times New Roman" w:eastAsia="Times New Roman" w:hAnsi="Times New Roman" w:cs="Times New Roman"/>
+          <w:sz w:val="24"/>
+        </w:rPr>
+      </w:pPr>
+      <w:r>
+        <w:rPr>
+          <w:rFonts w:ascii="Times New Roman" w:eastAsia="Times New Roman" w:hAnsi="Times New Roman" w:cs="Times New Roman"/>
+          <w:sz w:val="24"/>
+        </w:rPr>
+        <w:t>-- Select only Install WinDriver</w:t>
+      </w:r>
+    </w:p>
+    <w:p>
+      <w:pPr>
+        <w:spacing w:after="0" w:line="240" w:lineRule="auto"/>
+        <w:rPr>
+          <w:rFonts w:ascii="Times New Roman" w:eastAsia="Times New Roman" w:hAnsi="Times New Roman" w:cs="Times New Roman"/>
+          <w:sz w:val="24"/>
+        </w:rPr>
+      </w:pPr>
+      <w:r>
+        <w:rPr>
+          <w:rFonts w:ascii="Times New Roman" w:eastAsia="Times New Roman" w:hAnsi="Times New Roman" w:cs="Times New Roman"/>
+          <w:sz w:val="24"/>
+        </w:rPr>
+        <w:t xml:space="preserve">-- </w:t>
+      </w:r>
+      <w:r>
+        <w:rPr>
+          <w:rFonts w:ascii="Times New Roman" w:eastAsia="Times New Roman" w:hAnsi="Times New Roman" w:cs="Times New Roman"/>
+          <w:sz w:val="24"/>
+        </w:rPr>
+        <w:t>Decline installing</w:t>
+      </w:r>
+      <w:r>
+        <w:rPr>
+          <w:rFonts w:ascii="Times New Roman" w:eastAsia="Times New Roman" w:hAnsi="Times New Roman" w:cs="Times New Roman"/>
+          <w:sz w:val="24"/>
+        </w:rPr>
+        <w:t xml:space="preserve"> 32bit </w:t>
+      </w:r>
+      <w:r>
+        <w:rPr>
+          <w:rFonts w:ascii="Times New Roman" w:eastAsia="Times New Roman" w:hAnsi="Times New Roman" w:cs="Times New Roman"/>
+          <w:sz w:val="24"/>
+        </w:rPr>
+        <w:t>runtime support</w:t>
+      </w:r>
+    </w:p>
+    <w:p>
+      <w:pPr>
+        <w:spacing w:after="0" w:line="240" w:lineRule="auto"/>
+        <w:rPr>
+          <w:rFonts w:ascii="Times New Roman" w:eastAsia="Times New Roman" w:hAnsi="Times New Roman" w:cs="Times New Roman"/>
+          <w:sz w:val="24"/>
+        </w:rPr>
+      </w:pPr>
+      <w:r>
+        <w:rPr>
+          <w:rFonts w:ascii="Times New Roman" w:eastAsia="Times New Roman" w:hAnsi="Times New Roman" w:cs="Times New Roman"/>
+          <w:sz w:val="24"/>
+        </w:rPr>
+        <w:drawing>
+          <wp:inline distT="0" distB="0" distL="0" distR="0" wp14:anchorId="08A7E386" wp14:editId="2BD04946">
+            <wp:extent cx="2829320" cy="533474"/>
+            <wp:effectExtent l="0" t="0" r="9525" b="0"/>
+            <wp:docPr id="1" name="Picture 1"/>
+            <wp:cNvGraphicFramePr>
+              <a:graphicFrameLocks xmlns:a="http://schemas.openxmlformats.org/drawingml/2006/main" noChangeAspect="1"/>
+            </wp:cNvGraphicFramePr>
+            <a:graphic xmlns:a="http://schemas.openxmlformats.org/drawingml/2006/main">
+              <a:graphicData uri="http://schemas.openxmlformats.org/drawingml/2006/picture">
+                <pic:pic xmlns:pic="http://schemas.openxmlformats.org/drawingml/2006/picture">
+                  <pic:nvPicPr>
+                    <pic:cNvPr id="1" name=""/>
+                    <pic:cNvPicPr/>
+                  </pic:nvPicPr>
+                  <pic:blipFill>
+                    <a:blip r:embed="rId23"/>
+                    <a:stretch>
+                      <a:fillRect/>
+                    </a:stretch>
+                  </pic:blipFill>
+                  <pic:spPr>
+                    <a:xfrm>
+                      <a:off x="0" y="0"/>
+                      <a:ext cx="2829320" cy="533474"/>
+                    </a:xfrm>
+                    <a:prstGeom prst="rect">
+                      <a:avLst/>
+                    </a:prstGeom>
+                  </pic:spPr>
+                </pic:pic>
+              </a:graphicData>
+            </a:graphic>
+          </wp:inline>
+        </w:drawing>
       </w:r>
     </w:p>
     <w:p>
@@ -2166,14 +2224,7 @@
           <w:rFonts w:ascii="Times New Roman" w:eastAsia="Times New Roman" w:hAnsi="Times New Roman" w:cs="Times New Roman"/>
           <w:sz w:val="24"/>
         </w:rPr>
-        <w:t xml:space="preserve"> roughly the same way wit</w:t>
-      </w:r>
-      <w:r>
-        <w:rPr>
-          <w:rFonts w:ascii="Times New Roman" w:eastAsia="Times New Roman" w:hAnsi="Times New Roman" w:cs="Times New Roman"/>
-          <w:sz w:val="24"/>
-        </w:rPr>
-        <w:t xml:space="preserve">h the same </w:t>
+        <w:t xml:space="preserve"> roughly the same way with the same </w:t>
       </w:r>
       <w:r>
         <w:rPr>
@@ -2515,9 +2566,9 @@
       <w:r>
         <w:object w:dxaOrig="8640" w:dyaOrig="8010" w14:anchorId="0ED2AD79">
           <v:rect id="rectole0000000001" o:spid="_x0000_i1026" style="width:6in;height:400.5pt" o:ole="" o:preferrelative="t" stroked="f">
-            <v:imagedata r:id="rId23" o:title=""/>
+            <v:imagedata r:id="rId24" o:title=""/>
           </v:rect>
-          <o:OLEObject Type="Embed" ProgID="StaticDib" ShapeID="rectole0000000001" DrawAspect="Content" ObjectID="_1680088653" r:id="rId24"/>
+          <o:OLEObject Type="Embed" ProgID="StaticDib" ShapeID="rectole0000000001" DrawAspect="Content" ObjectID="_1680354655" r:id="rId25"/>
         </w:object>
       </w:r>
     </w:p>
@@ -2559,14 +2610,7 @@
           <w:rFonts w:ascii="Times New Roman" w:eastAsia="Times New Roman" w:hAnsi="Times New Roman" w:cs="Times New Roman"/>
           <w:sz w:val="24"/>
         </w:rPr>
-        <w:t xml:space="preserve">  Station Nam</w:t>
-      </w:r>
-      <w:r>
-        <w:rPr>
-          <w:rFonts w:ascii="Times New Roman" w:eastAsia="Times New Roman" w:hAnsi="Times New Roman" w:cs="Times New Roman"/>
-          <w:sz w:val="24"/>
-        </w:rPr>
-        <w:t>e</w:t>
+        <w:t xml:space="preserve">  Station Name</w:t>
       </w:r>
     </w:p>
     <w:p>
@@ -2954,14 +2998,7 @@
           <w:rFonts w:ascii="Times New Roman" w:eastAsia="Times New Roman" w:hAnsi="Times New Roman" w:cs="Times New Roman"/>
           <w:sz w:val="24"/>
         </w:rPr>
-        <w:t>Not used</w:t>
-      </w:r>
-      <w:r>
-        <w:rPr>
-          <w:rFonts w:ascii="Times New Roman" w:eastAsia="Times New Roman" w:hAnsi="Times New Roman" w:cs="Times New Roman"/>
-          <w:sz w:val="24"/>
-        </w:rPr>
-        <w:t xml:space="preserve"> by SLR (for pulsed radar)</w:t>
+        <w:t>Not used by SLR (for pulsed radar)</w:t>
       </w:r>
     </w:p>
     <w:p>
@@ -3076,9 +3113,9 @@
       <w:r>
         <w:object w:dxaOrig="8640" w:dyaOrig="8010" w14:anchorId="4355BF4B">
           <v:rect id="rectole0000000002" o:spid="_x0000_i1027" style="width:6in;height:400.5pt" o:ole="" o:preferrelative="t" stroked="f">
-            <v:imagedata r:id="rId25" o:title=""/>
+            <v:imagedata r:id="rId26" o:title=""/>
           </v:rect>
-          <o:OLEObject Type="Embed" ProgID="StaticDib" ShapeID="rectole0000000002" DrawAspect="Content" ObjectID="_1680088654" r:id="rId26"/>
+          <o:OLEObject Type="Embed" ProgID="StaticDib" ShapeID="rectole0000000002" DrawAspect="Content" ObjectID="_1680354656" r:id="rId27"/>
         </w:object>
       </w:r>
     </w:p>
@@ -3159,14 +3196,7 @@
           <w:rFonts w:ascii="Times New Roman" w:eastAsia="Times New Roman" w:hAnsi="Times New Roman" w:cs="Times New Roman"/>
           <w:sz w:val="24"/>
         </w:rPr>
-        <w:t xml:space="preserve"> - Time to make one sweep through the fr</w:t>
-      </w:r>
-      <w:r>
-        <w:rPr>
-          <w:rFonts w:ascii="Times New Roman" w:eastAsia="Times New Roman" w:hAnsi="Times New Roman" w:cs="Times New Roman"/>
-          <w:sz w:val="24"/>
-        </w:rPr>
-        <w:t>equency - TR to TR</w:t>
+        <w:t xml:space="preserve"> - Time to make one sweep through the frequency - TR to TR</w:t>
       </w:r>
     </w:p>
     <w:p>
@@ -3410,14 +3440,7 @@
           <w:rFonts w:ascii="Times New Roman" w:eastAsia="Times New Roman" w:hAnsi="Times New Roman" w:cs="Times New Roman"/>
           <w:sz w:val="24"/>
         </w:rPr>
-        <w:t xml:space="preserve">Sample/FFT = number of samples per </w:t>
-      </w:r>
-      <w:r>
-        <w:rPr>
-          <w:rFonts w:ascii="Times New Roman" w:eastAsia="Times New Roman" w:hAnsi="Times New Roman" w:cs="Times New Roman"/>
-          <w:sz w:val="24"/>
-        </w:rPr>
-        <w:t>Inter-Sweep Period (ISP)</w:t>
+        <w:t>Sample/FFT = number of samples per Inter-Sweep Period (ISP)</w:t>
       </w:r>
     </w:p>
     <w:p>
@@ -3853,9 +3876,9 @@
       <w:r>
         <w:object w:dxaOrig="8640" w:dyaOrig="8010" w14:anchorId="4B986CE6">
           <v:rect id="rectole0000000003" o:spid="_x0000_i1028" style="width:6in;height:400.5pt" o:ole="" o:preferrelative="t" stroked="f">
-            <v:imagedata r:id="rId27" o:title=""/>
+            <v:imagedata r:id="rId28" o:title=""/>
           </v:rect>
-          <o:OLEObject Type="Embed" ProgID="StaticDib" ShapeID="rectole0000000003" DrawAspect="Content" ObjectID="_1680088655" r:id="rId28"/>
+          <o:OLEObject Type="Embed" ProgID="StaticDib" ShapeID="rectole0000000003" DrawAspect="Content" ObjectID="_1680354657" r:id="rId29"/>
         </w:object>
       </w:r>
     </w:p>
@@ -4026,14 +4049,7 @@
           <w:rFonts w:ascii="Times New Roman" w:eastAsia="Times New Roman" w:hAnsi="Times New Roman" w:cs="Times New Roman"/>
           <w:sz w:val="24"/>
         </w:rPr>
-        <w:t>Wavelets not</w:t>
-      </w:r>
-      <w:r>
-        <w:rPr>
-          <w:rFonts w:ascii="Times New Roman" w:eastAsia="Times New Roman" w:hAnsi="Times New Roman" w:cs="Times New Roman"/>
-          <w:sz w:val="24"/>
-        </w:rPr>
-        <w:t xml:space="preserve"> used - for Spaced </w:t>
+        <w:t xml:space="preserve">Wavelets not used - for Spaced </w:t>
       </w:r>
       <w:r>
         <w:rPr>
@@ -4153,9 +4169,9 @@
       <w:r>
         <w:object w:dxaOrig="8640" w:dyaOrig="8010" w14:anchorId="3196866D">
           <v:rect id="rectole0000000004" o:spid="_x0000_i1029" style="width:6in;height:400.5pt" o:ole="" o:preferrelative="t" stroked="f">
-            <v:imagedata r:id="rId29" o:title=""/>
+            <v:imagedata r:id="rId30" o:title=""/>
           </v:rect>
-          <o:OLEObject Type="Embed" ProgID="StaticDib" ShapeID="rectole0000000004" DrawAspect="Content" ObjectID="_1680088656" r:id="rId30"/>
+          <o:OLEObject Type="Embed" ProgID="StaticDib" ShapeID="rectole0000000004" DrawAspect="Content" ObjectID="_1680354658" r:id="rId31"/>
         </w:object>
       </w:r>
     </w:p>
@@ -4342,9 +4358,9 @@
       <w:r>
         <w:object w:dxaOrig="8640" w:dyaOrig="8010" w14:anchorId="76AFD963">
           <v:rect id="rectole0000000005" o:spid="_x0000_i1030" style="width:6in;height:400.5pt" o:ole="" o:preferrelative="t" stroked="f">
-            <v:imagedata r:id="rId31" o:title=""/>
+            <v:imagedata r:id="rId32" o:title=""/>
           </v:rect>
-          <o:OLEObject Type="Embed" ProgID="StaticDib" ShapeID="rectole0000000005" DrawAspect="Content" ObjectID="_1680088657" r:id="rId32"/>
+          <o:OLEObject Type="Embed" ProgID="StaticDib" ShapeID="rectole0000000005" DrawAspect="Content" ObjectID="_1680354659" r:id="rId33"/>
         </w:object>
       </w:r>
     </w:p>
@@ -4384,14 +4400,7 @@
           <w:rFonts w:ascii="Times New Roman" w:eastAsia="Times New Roman" w:hAnsi="Times New Roman" w:cs="Times New Roman"/>
           <w:sz w:val="24"/>
         </w:rPr>
-        <w:t xml:space="preserve"> to </w:t>
-      </w:r>
-      <w:r>
-        <w:rPr>
-          <w:rFonts w:ascii="Times New Roman" w:eastAsia="Times New Roman" w:hAnsi="Times New Roman" w:cs="Times New Roman"/>
-          <w:sz w:val="24"/>
-        </w:rPr>
-        <w:t>write raw TS files (used for testing)</w:t>
+        <w:t xml:space="preserve"> to write raw TS files (used for testing)</w:t>
       </w:r>
     </w:p>
     <w:p>
@@ -4515,9 +4524,9 @@
       <w:r>
         <w:object w:dxaOrig="8640" w:dyaOrig="8010" w14:anchorId="5333AA58">
           <v:rect id="rectole0000000006" o:spid="_x0000_i1031" style="width:6in;height:400.5pt" o:ole="" o:preferrelative="t" stroked="f">
-            <v:imagedata r:id="rId33" o:title=""/>
+            <v:imagedata r:id="rId34" o:title=""/>
           </v:rect>
-          <o:OLEObject Type="Embed" ProgID="StaticMetafile" ShapeID="rectole0000000006" DrawAspect="Content" ObjectID="_1680088658" r:id="rId34"/>
+          <o:OLEObject Type="Embed" ProgID="StaticMetafile" ShapeID="rectole0000000006" DrawAspect="Content" ObjectID="_1680354660" r:id="rId35"/>
         </w:object>
       </w:r>
     </w:p>
@@ -4595,7 +4604,7 @@
 </file>
 
 <file path=word/styles.xml><?xml version="1.0" encoding="utf-8"?>
-<w:styles xmlns:mc="http://schemas.openxmlformats.org/markup-compatibility/2006" xmlns:r="http://schemas.openxmlformats.org/officeDocument/2006/relationships" xmlns:w="http://schemas.openxmlformats.org/wordprocessingml/2006/main" xmlns:w14="http://schemas.microsoft.com/office/word/2010/wordml" xmlns:w15="http://schemas.microsoft.com/office/word/2012/wordml" xmlns:w16cex="http://schemas.microsoft.com/office/word/2018/wordml/cex" xmlns:w16cid="http://schemas.microsoft.com/office/word/2016/wordml/cid" xmlns:w16="http://schemas.microsoft.com/office/word/2018/wordml" xmlns:w16se="http://schemas.microsoft.com/office/word/2015/wordml/symex" mc:Ignorable="w14 w15 w16se w16cid w16 w16cex">
+<w:styles xmlns:mc="http://schemas.openxmlformats.org/markup-compatibility/2006" xmlns:r="http://schemas.openxmlformats.org/officeDocument/2006/relationships" xmlns:w="http://schemas.openxmlformats.org/wordprocessingml/2006/main" xmlns:w14="http://schemas.microsoft.com/office/word/2010/wordml" xmlns:w15="http://schemas.microsoft.com/office/word/2012/wordml" xmlns:w16cex="http://schemas.microsoft.com/office/word/2018/wordml/cex" xmlns:w16cid="http://schemas.microsoft.com/office/word/2016/wordml/cid" xmlns:w16="http://schemas.microsoft.com/office/word/2018/wordml" xmlns:w16sdtdh="http://schemas.microsoft.com/office/word/2020/wordml/sdtdatahash" xmlns:w16se="http://schemas.microsoft.com/office/word/2015/wordml/symex" mc:Ignorable="w14 w15 w16se w16cid w16 w16cex w16sdtdh">
   <w:docDefaults>
     <w:rPrDefault>
       <w:rPr>

</xml_diff>